<commit_message>
Blog page is completed
Also added the first blog post in book review page
</commit_message>
<xml_diff>
--- a/general_programming_cv.docx
+++ b/general_programming_cv.docx
@@ -425,7 +425,28 @@
           <w:rFonts w:ascii="Bell MT" w:hAnsi="Bell MT" w:cs="Arial"/>
           <w:szCs w:val="20"/>
         </w:rPr>
-        <w:t>First class.</w:t>
+        <w:t>First C</w:t>
+      </w:r>
+      <w:r>
+        <w:rPr>
+          <w:rFonts w:ascii="Bell MT" w:hAnsi="Bell MT" w:cs="Arial"/>
+          <w:szCs w:val="20"/>
+        </w:rPr>
+        <w:t>lass</w:t>
+      </w:r>
+      <w:r>
+        <w:rPr>
+          <w:rFonts w:ascii="Bell MT" w:hAnsi="Bell MT" w:cs="Arial"/>
+          <w:szCs w:val="20"/>
+        </w:rPr>
+        <w:t xml:space="preserve"> Honours</w:t>
+      </w:r>
+      <w:r>
+        <w:rPr>
+          <w:rFonts w:ascii="Bell MT" w:hAnsi="Bell MT" w:cs="Arial"/>
+          <w:szCs w:val="20"/>
+        </w:rPr>
+        <w:t>.</w:t>
       </w:r>
       <w:proofErr w:type="gramEnd"/>
     </w:p>
@@ -1507,31 +1528,7 @@
         <w:rPr>
           <w:rFonts w:ascii="Bell MT" w:hAnsi="Bell MT"/>
         </w:rPr>
-        <w:t xml:space="preserve"> </w:t>
-      </w:r>
-      <w:r>
-        <w:rPr>
-          <w:rFonts w:ascii="Bell MT" w:hAnsi="Bell MT"/>
-        </w:rPr>
-        <w:t xml:space="preserve">Developed a conscious behaviour of managing the workload by prioritising the projects. Often tried to propose </w:t>
-      </w:r>
-      <w:r>
-        <w:rPr>
-          <w:rFonts w:ascii="Bell MT" w:hAnsi="Bell MT"/>
-        </w:rPr>
-        <w:t>the accordance of achievability against the time frame available i</w:t>
-      </w:r>
-      <w:r>
-        <w:rPr>
-          <w:rFonts w:ascii="Bell MT" w:hAnsi="Bell MT"/>
-        </w:rPr>
-        <w:t xml:space="preserve">n order to meet specifications and deadlines on time. </w:t>
-      </w:r>
-      <w:r>
-        <w:rPr>
-          <w:rFonts w:ascii="Bell MT" w:hAnsi="Bell MT"/>
-        </w:rPr>
-        <w:t xml:space="preserve"> </w:t>
+        <w:t xml:space="preserve"> Developed a conscious behaviour of managing the workload by prioritising the projects. Often tried to determine the achievability against the available time frame in order to meet the specifications and deadlines on time.  </w:t>
       </w:r>
     </w:p>
     <w:p>
@@ -1552,20 +1549,13 @@
           <w:rFonts w:ascii="Bell MT" w:hAnsi="Bell MT"/>
           <w:b/>
         </w:rPr>
-        <w:t>Communication:</w:t>
-      </w:r>
-      <w:r>
-        <w:rPr>
-          <w:rFonts w:ascii="Bell MT" w:hAnsi="Bell MT"/>
-          <w:b/>
-        </w:rPr>
-        <w:t xml:space="preserve"> </w:t>
-      </w:r>
-      <w:r>
-        <w:rPr>
-          <w:rFonts w:ascii="Bell MT" w:hAnsi="Bell MT"/>
-        </w:rPr>
-        <w:t xml:space="preserve">Throughout the group work participating in the context of brainstorming ideas &amp; presentations and one-to-one meetings with tutors with the purpose of gathering knowledge, established fair amount of both speaking and listening skills.   </w:t>
+        <w:t xml:space="preserve">Communication: </w:t>
+      </w:r>
+      <w:r>
+        <w:rPr>
+          <w:rFonts w:ascii="Bell MT" w:hAnsi="Bell MT"/>
+        </w:rPr>
+        <w:t xml:space="preserve">Throughout the group work projects, participated in the context of brainstorming ideas &amp; presentations and one-to-one meetings with tutors with the purpose of gathering knowledge helped establishing fair amount of both speaking and listening skills.   </w:t>
       </w:r>
     </w:p>
     <w:p>
@@ -1591,97 +1581,7 @@
         <w:rPr>
           <w:rFonts w:ascii="Bell MT" w:hAnsi="Bell MT"/>
         </w:rPr>
-        <w:t xml:space="preserve"> </w:t>
-      </w:r>
-      <w:r>
-        <w:rPr>
-          <w:rFonts w:ascii="Bell MT" w:hAnsi="Bell MT"/>
-        </w:rPr>
-        <w:t xml:space="preserve">Worked in a team of two to four people each year </w:t>
-      </w:r>
-      <w:r>
-        <w:rPr>
-          <w:rFonts w:ascii="Bell MT" w:hAnsi="Bell MT"/>
-        </w:rPr>
-        <w:t xml:space="preserve">to complete </w:t>
-      </w:r>
-      <w:r>
-        <w:rPr>
-          <w:rFonts w:ascii="Bell MT" w:hAnsi="Bell MT"/>
-        </w:rPr>
-        <w:t>coursework</w:t>
-      </w:r>
-      <w:r>
-        <w:rPr>
-          <w:rFonts w:ascii="Bell MT" w:hAnsi="Bell MT"/>
-        </w:rPr>
-        <w:t>’</w:t>
-      </w:r>
-      <w:r>
-        <w:rPr>
-          <w:rFonts w:ascii="Bell MT" w:hAnsi="Bell MT"/>
-        </w:rPr>
-        <w:t xml:space="preserve"> and give presentations. </w:t>
-      </w:r>
-      <w:r>
-        <w:rPr>
-          <w:rFonts w:ascii="Bell MT" w:hAnsi="Bell MT"/>
-        </w:rPr>
-        <w:t xml:space="preserve">Believing that, motivated the team throughout in order to offer </w:t>
-      </w:r>
-      <w:r>
-        <w:rPr>
-          <w:rFonts w:ascii="Bell MT" w:hAnsi="Bell MT"/>
-        </w:rPr>
-        <w:t>encouragement</w:t>
-      </w:r>
-      <w:r>
-        <w:rPr>
-          <w:rFonts w:ascii="Bell MT" w:hAnsi="Bell MT"/>
-        </w:rPr>
-        <w:t xml:space="preserve"> towards th</w:t>
-      </w:r>
-      <w:r>
-        <w:rPr>
-          <w:rFonts w:ascii="Bell MT" w:hAnsi="Bell MT"/>
-        </w:rPr>
-        <w:t xml:space="preserve">e work and </w:t>
-      </w:r>
-      <w:r>
-        <w:rPr>
-          <w:rFonts w:ascii="Bell MT" w:hAnsi="Bell MT"/>
-        </w:rPr>
-        <w:t>support</w:t>
-      </w:r>
-      <w:r>
-        <w:rPr>
-          <w:rFonts w:ascii="Bell MT" w:hAnsi="Bell MT"/>
-        </w:rPr>
-        <w:t>ed</w:t>
-      </w:r>
-      <w:r>
-        <w:rPr>
-          <w:rFonts w:ascii="Bell MT" w:hAnsi="Bell MT"/>
-        </w:rPr>
-        <w:t xml:space="preserve"> by gathering ideas and</w:t>
-      </w:r>
-      <w:r>
-        <w:rPr>
-          <w:rFonts w:ascii="Bell MT" w:hAnsi="Bell MT"/>
-        </w:rPr>
-        <w:t xml:space="preserve"> thoughts from each team member in order to assign appropriate </w:t>
-      </w:r>
-      <w:r>
-        <w:rPr>
-          <w:rFonts w:ascii="Bell MT" w:hAnsi="Bell MT"/>
-        </w:rPr>
-        <w:t>parts of the work</w:t>
-      </w:r>
-      <w:r>
-        <w:rPr>
-          <w:rFonts w:ascii="Bell MT" w:hAnsi="Bell MT"/>
-        </w:rPr>
-        <w:t xml:space="preserve">.  </w:t>
+        <w:t xml:space="preserve"> Worked in a team of two to four people each year to complete coursework’ and give presentations. Believing that, motivated the team throughout in order to offer encouragement towards the work and supported by gathering ideas and thoughts from each team member in order to assign appropriate parts of the work.  </w:t>
       </w:r>
     </w:p>
     <w:p>
@@ -1707,13 +1607,7 @@
         <w:rPr>
           <w:rFonts w:ascii="Bell MT" w:hAnsi="Bell MT"/>
         </w:rPr>
-        <w:t xml:space="preserve"> </w:t>
-      </w:r>
-      <w:r>
-        <w:rPr>
-          <w:rFonts w:ascii="Bell MT" w:hAnsi="Bell MT"/>
-        </w:rPr>
-        <w:t xml:space="preserve">Essays on various topics, analysis of algorithmic approaches and the work documentations’ built a structured and a coherent manner in writing.  </w:t>
+        <w:t xml:space="preserve"> Essays on various topics, analysis of algorithmic approaches and the work documentations’ built a structured and a coherent manner in writing.  </w:t>
       </w:r>
     </w:p>
     <w:p>
@@ -4029,7 +3923,7 @@
 </file>
 
 <file path=customXml/itemProps1.xml><?xml version="1.0" encoding="utf-8"?>
-<ds:datastoreItem xmlns:ds="http://schemas.openxmlformats.org/officeDocument/2006/customXml" ds:itemID="{5FABFAA5-4BAA-4B98-AA18-0E283BA31CF5}">
+<ds:datastoreItem xmlns:ds="http://schemas.openxmlformats.org/officeDocument/2006/customXml" ds:itemID="{06634B9D-0432-4A0E-AC03-750B52944D95}">
   <ds:schemaRefs>
     <ds:schemaRef ds:uri="http://schemas.openxmlformats.org/officeDocument/2006/bibliography"/>
   </ds:schemaRefs>

</xml_diff>

<commit_message>
Added page hits, comments and complted the first post.
Also updated cv.
</commit_message>
<xml_diff>
--- a/general_programming_cv.docx
+++ b/general_programming_cv.docx
@@ -155,7 +155,6 @@
           <w:szCs w:val="20"/>
         </w:rPr>
       </w:pPr>
-      <w:proofErr w:type="gramStart"/>
       <w:r>
         <w:rPr>
           <w:rFonts w:ascii="Bell MT" w:hAnsi="Bell MT"/>
@@ -236,23 +235,21 @@
         </w:rPr>
         <w:t xml:space="preserve"> study in Computer Science.</w:t>
       </w:r>
-      <w:proofErr w:type="gramEnd"/>
       <w:r>
         <w:rPr>
           <w:rFonts w:ascii="Bell MT" w:hAnsi="Bell MT"/>
           <w:color w:val="000000" w:themeColor="text1"/>
           <w:szCs w:val="20"/>
         </w:rPr>
-        <w:t xml:space="preserve"> </w:t>
-      </w:r>
-      <w:proofErr w:type="gramStart"/>
+        <w:t xml:space="preserve"> Seeking a software developer position to utilise </w:t>
+      </w:r>
       <w:r>
         <w:rPr>
           <w:rFonts w:ascii="Bell MT" w:hAnsi="Bell MT"/>
           <w:color w:val="000000" w:themeColor="text1"/>
           <w:szCs w:val="20"/>
         </w:rPr>
-        <w:t xml:space="preserve">Seeking a software developer position to utilise </w:t>
+        <w:t>the developed</w:t>
       </w:r>
       <w:r>
         <w:rPr>
@@ -260,7 +257,7 @@
           <w:color w:val="000000" w:themeColor="text1"/>
           <w:szCs w:val="20"/>
         </w:rPr>
-        <w:t>the developed</w:t>
+        <w:t xml:space="preserve"> skills in</w:t>
       </w:r>
       <w:r>
         <w:rPr>
@@ -268,7 +265,7 @@
           <w:color w:val="000000" w:themeColor="text1"/>
           <w:szCs w:val="20"/>
         </w:rPr>
-        <w:t xml:space="preserve"> skills in</w:t>
+        <w:t xml:space="preserve"> the professional world</w:t>
       </w:r>
       <w:r>
         <w:rPr>
@@ -276,17 +273,8 @@
           <w:color w:val="000000" w:themeColor="text1"/>
           <w:szCs w:val="20"/>
         </w:rPr>
-        <w:t xml:space="preserve"> the professional world</w:t>
-      </w:r>
-      <w:r>
-        <w:rPr>
-          <w:rFonts w:ascii="Bell MT" w:hAnsi="Bell MT"/>
-          <w:color w:val="000000" w:themeColor="text1"/>
-          <w:szCs w:val="20"/>
-        </w:rPr>
         <w:t>.</w:t>
       </w:r>
-      <w:proofErr w:type="gramEnd"/>
       <w:r>
         <w:rPr>
           <w:rFonts w:ascii="Bell MT" w:hAnsi="Bell MT" w:cs="Arial"/>
@@ -397,7 +385,6 @@
           <w:szCs w:val="20"/>
         </w:rPr>
       </w:pPr>
-      <w:proofErr w:type="gramStart"/>
       <w:r>
         <w:rPr>
           <w:rFonts w:ascii="Bell MT" w:hAnsi="Bell MT" w:cs="Arial"/>
@@ -448,7 +435,6 @@
         </w:rPr>
         <w:t>.</w:t>
       </w:r>
-      <w:proofErr w:type="gramEnd"/>
     </w:p>
     <w:p>
       <w:pPr>
@@ -1115,13 +1101,19 @@
         <w:pStyle w:val="Subtitle"/>
       </w:pPr>
       <w:r>
-        <w:t>Android Application in Java – Calorie Counter with Nutrition Facts</w:t>
-      </w:r>
-      <w:r>
-        <w:t xml:space="preserve"> </w:t>
-      </w:r>
-      <w:r>
-        <w:t>[Working in progress]</w:t>
+        <w:t>Desktop</w:t>
+      </w:r>
+      <w:r>
+        <w:t xml:space="preserve"> Application in </w:t>
+      </w:r>
+      <w:r>
+        <w:t>C#</w:t>
+      </w:r>
+      <w:r>
+        <w:t xml:space="preserve"> – Calorie Counter with Nutrition </w:t>
+      </w:r>
+      <w:r>
+        <w:t>Facts</w:t>
       </w:r>
     </w:p>
     <w:p>
@@ -1139,7 +1131,6 @@
         <w:rPr>
           <w:rFonts w:ascii="Bell MT" w:hAnsi="Bell MT"/>
         </w:rPr>
-        <w:lastRenderedPageBreak/>
         <w:t xml:space="preserve">A simple food diary with macros tracking including graphical form of data. </w:t>
       </w:r>
     </w:p>
@@ -1393,13 +1384,25 @@
         <w:rPr>
           <w:rFonts w:ascii="Bell MT" w:hAnsi="Bell MT"/>
         </w:rPr>
-        <w:t>a website using these languages and currently working on creating a personal website</w:t>
-      </w:r>
-      <w:r>
-        <w:rPr>
-          <w:rFonts w:ascii="Bell MT" w:hAnsi="Bell MT"/>
-        </w:rPr>
-        <w:t>.</w:t>
+        <w:t xml:space="preserve">a website using these languages and </w:t>
+      </w:r>
+      <w:r>
+        <w:rPr>
+          <w:rFonts w:ascii="Bell MT" w:hAnsi="Bell MT"/>
+        </w:rPr>
+        <w:t xml:space="preserve">developed my personal website alongside with </w:t>
+      </w:r>
+      <w:r>
+        <w:rPr>
+          <w:rFonts w:ascii="Bell MT" w:hAnsi="Bell MT"/>
+        </w:rPr>
+        <w:t xml:space="preserve">working on creating a </w:t>
+      </w:r>
+      <w:r>
+        <w:rPr>
+          <w:rFonts w:ascii="Bell MT" w:hAnsi="Bell MT"/>
+        </w:rPr>
+        <w:t>blog.</w:t>
       </w:r>
     </w:p>
     <w:p>
@@ -1769,66 +1772,6 @@
         </w:rPr>
         <w:t>Trying to keep myself fit and healthy by going gym.</w:t>
       </w:r>
-    </w:p>
-    <w:p>
-      <w:pPr>
-        <w:pStyle w:val="Heading1"/>
-        <w:jc w:val="center"/>
-      </w:pPr>
-      <w:r>
-        <w:t>References</w:t>
-      </w:r>
-    </w:p>
-    <w:p>
-      <w:pPr>
-        <w:spacing w:line="276" w:lineRule="auto"/>
-        <w:jc w:val="both"/>
-        <w:rPr>
-          <w:rFonts w:ascii="Bell MT" w:hAnsi="Bell MT" w:cs="Arial"/>
-          <w:b/>
-          <w:bCs/>
-          <w:szCs w:val="20"/>
-        </w:rPr>
-      </w:pPr>
-      <w:proofErr w:type="gramStart"/>
-      <w:r>
-        <w:rPr>
-          <w:rFonts w:ascii="Bell MT" w:hAnsi="Bell MT" w:cs="Arial"/>
-          <w:bCs/>
-          <w:szCs w:val="20"/>
-        </w:rPr>
-        <w:t>A</w:t>
-      </w:r>
-      <w:r>
-        <w:rPr>
-          <w:rFonts w:ascii="Bell MT" w:hAnsi="Bell MT" w:cs="Arial"/>
-          <w:bCs/>
-          <w:szCs w:val="20"/>
-        </w:rPr>
-        <w:t>vailable upon request</w:t>
-      </w:r>
-      <w:r>
-        <w:rPr>
-          <w:rFonts w:ascii="Bell MT" w:hAnsi="Bell MT" w:cs="Arial"/>
-          <w:b/>
-          <w:bCs/>
-          <w:szCs w:val="20"/>
-        </w:rPr>
-        <w:t>.</w:t>
-      </w:r>
-      <w:proofErr w:type="gramEnd"/>
-    </w:p>
-    <w:p>
-      <w:pPr>
-        <w:spacing w:line="276" w:lineRule="auto"/>
-        <w:jc w:val="both"/>
-        <w:rPr>
-          <w:rFonts w:ascii="Bell MT" w:hAnsi="Bell MT" w:cs="Arial"/>
-          <w:b/>
-          <w:bCs/>
-          <w:szCs w:val="20"/>
-        </w:rPr>
-      </w:pPr>
     </w:p>
     <w:sectPr>
       <w:pgSz w:w="11906" w:h="16838"/>
@@ -3923,7 +3866,7 @@
 </file>
 
 <file path=customXml/itemProps1.xml><?xml version="1.0" encoding="utf-8"?>
-<ds:datastoreItem xmlns:ds="http://schemas.openxmlformats.org/officeDocument/2006/customXml" ds:itemID="{06634B9D-0432-4A0E-AC03-750B52944D95}">
+<ds:datastoreItem xmlns:ds="http://schemas.openxmlformats.org/officeDocument/2006/customXml" ds:itemID="{0A251B7D-4BEB-45A2-98A9-E02C867095AA}">
   <ds:schemaRefs>
     <ds:schemaRef ds:uri="http://schemas.openxmlformats.org/officeDocument/2006/bibliography"/>
   </ds:schemaRefs>

</xml_diff>

<commit_message>
Created another category under blog; Web.
Also uploaded a blog post under web. Updated the side bars and uploaded a new version of cv.
</commit_message>
<xml_diff>
--- a/general_programming_cv.docx
+++ b/general_programming_cv.docx
@@ -20,8 +20,6 @@
           <w:szCs w:val="36"/>
         </w:rPr>
       </w:pPr>
-      <w:bookmarkStart w:id="0" w:name="_GoBack"/>
-      <w:bookmarkEnd w:id="0"/>
       <w:r>
         <w:rPr>
           <w:rFonts w:ascii="Arial" w:hAnsi="Arial" w:cs="Arial"/>
@@ -155,6 +153,7 @@
           <w:szCs w:val="20"/>
         </w:rPr>
       </w:pPr>
+      <w:proofErr w:type="gramStart"/>
       <w:r>
         <w:rPr>
           <w:rFonts w:ascii="Bell MT" w:hAnsi="Bell MT"/>
@@ -201,14 +200,24 @@
           <w:color w:val="000000" w:themeColor="text1"/>
           <w:szCs w:val="20"/>
         </w:rPr>
-        <w:t>and</w:t>
-      </w:r>
+        <w:t>an</w:t>
+      </w:r>
+      <w:bookmarkStart w:id="0" w:name="_GoBack"/>
+      <w:bookmarkEnd w:id="0"/>
       <w:r>
         <w:rPr>
           <w:rFonts w:ascii="Bell MT" w:hAnsi="Bell MT"/>
           <w:color w:val="000000" w:themeColor="text1"/>
           <w:szCs w:val="20"/>
         </w:rPr>
+        <w:t>d</w:t>
+      </w:r>
+      <w:r>
+        <w:rPr>
+          <w:rFonts w:ascii="Bell MT" w:hAnsi="Bell MT"/>
+          <w:color w:val="000000" w:themeColor="text1"/>
+          <w:szCs w:val="20"/>
+        </w:rPr>
         <w:t xml:space="preserve"> situation</w:t>
       </w:r>
       <w:r>
@@ -235,20 +244,30 @@
         </w:rPr>
         <w:t xml:space="preserve"> study in Computer Science.</w:t>
       </w:r>
+      <w:proofErr w:type="gramEnd"/>
       <w:r>
         <w:rPr>
           <w:rFonts w:ascii="Bell MT" w:hAnsi="Bell MT"/>
           <w:color w:val="000000" w:themeColor="text1"/>
           <w:szCs w:val="20"/>
         </w:rPr>
-        <w:t xml:space="preserve"> Seeking a software developer position to utilise </w:t>
-      </w:r>
+        <w:t xml:space="preserve"> </w:t>
+      </w:r>
+      <w:proofErr w:type="gramStart"/>
       <w:r>
         <w:rPr>
           <w:rFonts w:ascii="Bell MT" w:hAnsi="Bell MT"/>
           <w:color w:val="000000" w:themeColor="text1"/>
           <w:szCs w:val="20"/>
         </w:rPr>
+        <w:t xml:space="preserve">Seeking a software developer position to utilise </w:t>
+      </w:r>
+      <w:r>
+        <w:rPr>
+          <w:rFonts w:ascii="Bell MT" w:hAnsi="Bell MT"/>
+          <w:color w:val="000000" w:themeColor="text1"/>
+          <w:szCs w:val="20"/>
+        </w:rPr>
         <w:t>the developed</w:t>
       </w:r>
       <w:r>
@@ -275,6 +294,7 @@
         </w:rPr>
         <w:t>.</w:t>
       </w:r>
+      <w:proofErr w:type="gramEnd"/>
       <w:r>
         <w:rPr>
           <w:rFonts w:ascii="Bell MT" w:hAnsi="Bell MT" w:cs="Arial"/>
@@ -385,6 +405,7 @@
           <w:szCs w:val="20"/>
         </w:rPr>
       </w:pPr>
+      <w:proofErr w:type="gramStart"/>
       <w:r>
         <w:rPr>
           <w:rFonts w:ascii="Bell MT" w:hAnsi="Bell MT" w:cs="Arial"/>
@@ -435,6 +456,7 @@
         </w:rPr>
         <w:t>.</w:t>
       </w:r>
+      <w:proofErr w:type="gramEnd"/>
     </w:p>
     <w:p>
       <w:pPr>
@@ -727,7 +749,16 @@
           <w:szCs w:val="20"/>
           <w:lang w:val="en-US"/>
         </w:rPr>
-        <w:t xml:space="preserve">9 </w:t>
+        <w:t>7</w:t>
+      </w:r>
+      <w:r>
+        <w:rPr>
+          <w:rFonts w:ascii="Bell MT" w:hAnsi="Bell MT" w:cs="Arial"/>
+          <w:b/>
+          <w:szCs w:val="20"/>
+          <w:lang w:val="en-US"/>
+        </w:rPr>
+        <w:t xml:space="preserve"> </w:t>
       </w:r>
       <w:r>
         <w:rPr>
@@ -824,13 +855,20 @@
         <w:pStyle w:val="Subtitle"/>
       </w:pPr>
       <w:r>
-        <w:t>Desktop Application in Java</w:t>
-      </w:r>
-      <w:r>
-        <w:t xml:space="preserve"> - </w:t>
-      </w:r>
-      <w:r>
-        <w:t>Statistical Model using Numerical Integration</w:t>
+        <w:t xml:space="preserve">Desktop Application in Java - Stock Control Simulation </w:t>
+      </w:r>
+    </w:p>
+    <w:p>
+      <w:pPr>
+        <w:rPr>
+          <w:i/>
+        </w:rPr>
+      </w:pPr>
+      <w:r>
+        <w:rPr>
+          <w:i/>
+        </w:rPr>
+        <w:t>https://github.com/Legacy07/Stock-Control-Simulation</w:t>
       </w:r>
     </w:p>
     <w:p>
@@ -849,7 +887,41 @@
         <w:rPr>
           <w:rFonts w:ascii="Bell MT" w:hAnsi="Bell MT"/>
         </w:rPr>
-        <w:t xml:space="preserve">Designed and integrated the mathematical functions to calculate normal distribution. </w:t>
+        <w:t>Designed</w:t>
+      </w:r>
+      <w:r>
+        <w:rPr>
+          <w:rFonts w:ascii="Bell MT" w:hAnsi="Bell MT"/>
+        </w:rPr>
+        <w:t xml:space="preserve"> a simulation of a small stock control management system.</w:t>
+      </w:r>
+    </w:p>
+    <w:p/>
+    <w:p>
+      <w:pPr>
+        <w:pStyle w:val="Subtitle"/>
+      </w:pPr>
+      <w:r>
+        <w:t>Desktop Application in Java</w:t>
+      </w:r>
+      <w:r>
+        <w:t xml:space="preserve"> - </w:t>
+      </w:r>
+      <w:r>
+        <w:t>Statistical Model using Numerical Integration</w:t>
+      </w:r>
+    </w:p>
+    <w:p>
+      <w:pPr>
+        <w:rPr>
+          <w:i/>
+        </w:rPr>
+      </w:pPr>
+      <w:r>
+        <w:rPr>
+          <w:i/>
+        </w:rPr>
+        <w:t>https://github.com/Legacy07/Statistical-Model</w:t>
       </w:r>
     </w:p>
     <w:p>
@@ -868,38 +940,7 @@
         <w:rPr>
           <w:rFonts w:ascii="Bell MT" w:hAnsi="Bell MT"/>
         </w:rPr>
-        <w:t>Analysed the efficienc</w:t>
-      </w:r>
-      <w:r>
-        <w:rPr>
-          <w:rFonts w:ascii="Bell MT" w:hAnsi="Bell MT"/>
-        </w:rPr>
-        <w:t xml:space="preserve">y and precision of the algorithm.  </w:t>
-      </w:r>
-    </w:p>
-    <w:p>
-      <w:pPr>
-        <w:jc w:val="both"/>
-        <w:rPr>
-          <w:rFonts w:ascii="Bell MT" w:hAnsi="Bell MT"/>
-        </w:rPr>
-      </w:pPr>
-    </w:p>
-    <w:p>
-      <w:pPr>
-        <w:pStyle w:val="Subtitle"/>
-      </w:pPr>
-      <w:r>
-        <w:t>Android</w:t>
-      </w:r>
-      <w:r>
-        <w:t xml:space="preserve"> Application in Java</w:t>
-      </w:r>
-      <w:r>
-        <w:t xml:space="preserve"> - </w:t>
-      </w:r>
-      <w:r>
-        <w:t>SOS Contact</w:t>
+        <w:t xml:space="preserve">Designed and integrated the mathematical functions to calculate normal distribution. </w:t>
       </w:r>
     </w:p>
     <w:p>
@@ -918,37 +959,51 @@
         <w:rPr>
           <w:rFonts w:ascii="Bell MT" w:hAnsi="Bell MT"/>
         </w:rPr>
-        <w:t>A Final Year Project on finding possible solutions on increasing a</w:t>
-      </w:r>
-      <w:r>
-        <w:rPr>
-          <w:rFonts w:ascii="Bell MT" w:hAnsi="Bell MT"/>
-        </w:rPr>
-        <w:t xml:space="preserve">lternative </w:t>
-      </w:r>
-      <w:r>
-        <w:rPr>
-          <w:rFonts w:ascii="Bell MT" w:hAnsi="Bell MT"/>
-        </w:rPr>
-        <w:t>ways to verbal c</w:t>
-      </w:r>
-      <w:r>
-        <w:rPr>
-          <w:rFonts w:ascii="Bell MT" w:hAnsi="Bell MT"/>
-        </w:rPr>
-        <w:t>ommunication integrating a fall-back m</w:t>
-      </w:r>
-      <w:r>
-        <w:rPr>
-          <w:rFonts w:ascii="Bell MT" w:hAnsi="Bell MT"/>
-        </w:rPr>
-        <w:t>echanism</w:t>
-      </w:r>
-      <w:r>
-        <w:rPr>
-          <w:rFonts w:ascii="Bell MT" w:hAnsi="Bell MT"/>
-        </w:rPr>
-        <w:t xml:space="preserve">. </w:t>
+        <w:t>Analysed the efficienc</w:t>
+      </w:r>
+      <w:r>
+        <w:rPr>
+          <w:rFonts w:ascii="Bell MT" w:hAnsi="Bell MT"/>
+        </w:rPr>
+        <w:t xml:space="preserve">y and precision of the algorithm.  </w:t>
+      </w:r>
+    </w:p>
+    <w:p>
+      <w:pPr>
+        <w:jc w:val="both"/>
+        <w:rPr>
+          <w:rFonts w:ascii="Bell MT" w:hAnsi="Bell MT"/>
+        </w:rPr>
+      </w:pPr>
+    </w:p>
+    <w:p>
+      <w:pPr>
+        <w:pStyle w:val="Subtitle"/>
+      </w:pPr>
+      <w:r>
+        <w:t>Android</w:t>
+      </w:r>
+      <w:r>
+        <w:t xml:space="preserve"> Application in Java</w:t>
+      </w:r>
+      <w:r>
+        <w:t xml:space="preserve"> - </w:t>
+      </w:r>
+      <w:r>
+        <w:t>SOS Contact</w:t>
+      </w:r>
+    </w:p>
+    <w:p>
+      <w:pPr>
+        <w:rPr>
+          <w:i/>
+        </w:rPr>
+      </w:pPr>
+      <w:r>
+        <w:rPr>
+          <w:i/>
+        </w:rPr>
+        <w:t>https://github.com/Legacy07/SOS_Contact</w:t>
       </w:r>
     </w:p>
     <w:p>
@@ -967,60 +1022,37 @@
         <w:rPr>
           <w:rFonts w:ascii="Bell MT" w:hAnsi="Bell MT"/>
         </w:rPr>
-        <w:t xml:space="preserve">Tried to automate the feature of sending </w:t>
-      </w:r>
-      <w:r>
-        <w:rPr>
-          <w:rFonts w:ascii="Bell MT" w:hAnsi="Bell MT"/>
-        </w:rPr>
-        <w:t>a SMS</w:t>
-      </w:r>
-      <w:r>
-        <w:rPr>
-          <w:rFonts w:ascii="Bell MT" w:hAnsi="Bell MT"/>
-        </w:rPr>
-        <w:t xml:space="preserve"> message </w:t>
-      </w:r>
-      <w:r>
-        <w:rPr>
-          <w:rFonts w:ascii="Bell MT" w:hAnsi="Bell MT"/>
-        </w:rPr>
-        <w:t xml:space="preserve">even in the cases of </w:t>
-      </w:r>
-      <w:r>
-        <w:rPr>
-          <w:rFonts w:ascii="Bell MT" w:hAnsi="Bell MT"/>
-        </w:rPr>
-        <w:t xml:space="preserve">having </w:t>
-      </w:r>
-      <w:r>
-        <w:rPr>
-          <w:rFonts w:ascii="Bell MT" w:hAnsi="Bell MT"/>
-        </w:rPr>
-        <w:t xml:space="preserve">no mobile service in order to comply with the concept of fall-back mechanism. </w:t>
-      </w:r>
-    </w:p>
-    <w:p>
-      <w:pPr>
-        <w:pStyle w:val="Heading1"/>
-        <w:jc w:val="center"/>
-      </w:pPr>
-      <w:r>
-        <w:t>Open-Source Projects</w:t>
-      </w:r>
-    </w:p>
-    <w:p>
-      <w:pPr>
-        <w:pStyle w:val="Subtitle"/>
-      </w:pPr>
-      <w:r>
-        <w:t xml:space="preserve">Android Application in Java – Interview Revision </w:t>
-      </w:r>
-      <w:r>
-        <w:t>[Working in p</w:t>
-      </w:r>
-      <w:r>
-        <w:t>rogress]</w:t>
+        <w:t>A Final Year Project on finding possible solutions on increasing a</w:t>
+      </w:r>
+      <w:r>
+        <w:rPr>
+          <w:rFonts w:ascii="Bell MT" w:hAnsi="Bell MT"/>
+        </w:rPr>
+        <w:t xml:space="preserve">lternative </w:t>
+      </w:r>
+      <w:r>
+        <w:rPr>
+          <w:rFonts w:ascii="Bell MT" w:hAnsi="Bell MT"/>
+        </w:rPr>
+        <w:t>ways to verbal c</w:t>
+      </w:r>
+      <w:r>
+        <w:rPr>
+          <w:rFonts w:ascii="Bell MT" w:hAnsi="Bell MT"/>
+        </w:rPr>
+        <w:t>ommunication integrating a fall-back m</w:t>
+      </w:r>
+      <w:r>
+        <w:rPr>
+          <w:rFonts w:ascii="Bell MT" w:hAnsi="Bell MT"/>
+        </w:rPr>
+        <w:t>echanism</w:t>
+      </w:r>
+      <w:r>
+        <w:rPr>
+          <w:rFonts w:ascii="Bell MT" w:hAnsi="Bell MT"/>
+        </w:rPr>
+        <w:t xml:space="preserve">. </w:t>
       </w:r>
     </w:p>
     <w:p>
@@ -1030,112 +1062,67 @@
           <w:ilvl w:val="0"/>
           <w:numId w:val="9"/>
         </w:numPr>
-        <w:rPr>
-          <w:rFonts w:ascii="Bell MT" w:hAnsi="Bell MT"/>
-        </w:rPr>
-      </w:pPr>
-      <w:r>
-        <w:rPr>
-          <w:rFonts w:ascii="Bell MT" w:hAnsi="Bell MT"/>
-        </w:rPr>
-        <w:t>Developing</w:t>
-      </w:r>
-      <w:r>
-        <w:rPr>
-          <w:rFonts w:ascii="Bell MT" w:hAnsi="Bell MT"/>
-        </w:rPr>
-        <w:t xml:space="preserve"> an educational product on providing re</w:t>
-      </w:r>
-      <w:r>
-        <w:rPr>
-          <w:rFonts w:ascii="Bell MT" w:hAnsi="Bell MT"/>
-        </w:rPr>
-        <w:t>lated</w:t>
-      </w:r>
-      <w:r>
-        <w:rPr>
-          <w:rFonts w:ascii="Bell MT" w:hAnsi="Bell MT"/>
-        </w:rPr>
-        <w:t xml:space="preserve"> interview and technical questions &amp; answers. </w:t>
-      </w:r>
-    </w:p>
-    <w:p>
-      <w:pPr>
-        <w:pStyle w:val="ListParagraph"/>
-        <w:numPr>
-          <w:ilvl w:val="0"/>
-          <w:numId w:val="9"/>
-        </w:numPr>
-        <w:rPr>
-          <w:rFonts w:ascii="Bell MT" w:hAnsi="Bell MT"/>
-        </w:rPr>
-      </w:pPr>
-      <w:r>
-        <w:rPr>
-          <w:rFonts w:ascii="Bell MT" w:hAnsi="Bell MT"/>
-        </w:rPr>
-        <w:t xml:space="preserve">Algorithmic problems and solutions </w:t>
-      </w:r>
-      <w:r>
-        <w:rPr>
-          <w:rFonts w:ascii="Bell MT" w:hAnsi="Bell MT"/>
-        </w:rPr>
-        <w:t>including</w:t>
-      </w:r>
-      <w:r>
-        <w:rPr>
-          <w:rFonts w:ascii="Bell MT" w:hAnsi="Bell MT"/>
-        </w:rPr>
-        <w:t xml:space="preserve"> coding questions. </w:t>
-      </w:r>
-    </w:p>
-    <w:p>
-      <w:pPr>
-        <w:rPr>
-          <w:rFonts w:ascii="Bell MT" w:hAnsi="Bell MT"/>
-        </w:rPr>
-      </w:pPr>
-    </w:p>
-    <w:p>
-      <w:pPr>
-        <w:pStyle w:val="Subtitle"/>
-      </w:pPr>
-      <w:r>
-        <w:t>Desktop</w:t>
-      </w:r>
-      <w:r>
-        <w:t xml:space="preserve"> Application in </w:t>
-      </w:r>
-      <w:r>
-        <w:t>C#</w:t>
-      </w:r>
-      <w:r>
-        <w:t xml:space="preserve"> – Calorie Counter with Nutrition </w:t>
-      </w:r>
-      <w:r>
-        <w:t>Facts</w:t>
-      </w:r>
-    </w:p>
-    <w:p>
-      <w:pPr>
-        <w:pStyle w:val="ListParagraph"/>
-        <w:numPr>
-          <w:ilvl w:val="0"/>
-          <w:numId w:val="9"/>
-        </w:numPr>
-        <w:rPr>
-          <w:rFonts w:ascii="Bell MT" w:hAnsi="Bell MT"/>
-        </w:rPr>
-      </w:pPr>
-      <w:r>
-        <w:rPr>
-          <w:rFonts w:ascii="Bell MT" w:hAnsi="Bell MT"/>
-        </w:rPr>
-        <w:t xml:space="preserve">A simple food diary with macros tracking including graphical form of data. </w:t>
-      </w:r>
-    </w:p>
-    <w:p>
-      <w:pPr>
+        <w:jc w:val="both"/>
+        <w:rPr>
+          <w:rFonts w:ascii="Bell MT" w:hAnsi="Bell MT"/>
+        </w:rPr>
+      </w:pPr>
+      <w:r>
+        <w:rPr>
+          <w:rFonts w:ascii="Bell MT" w:hAnsi="Bell MT"/>
+        </w:rPr>
+        <w:t xml:space="preserve">Tried to automate the feature of sending </w:t>
+      </w:r>
+      <w:r>
+        <w:rPr>
+          <w:rFonts w:ascii="Bell MT" w:hAnsi="Bell MT"/>
+        </w:rPr>
+        <w:t>a SMS</w:t>
+      </w:r>
+      <w:r>
+        <w:rPr>
+          <w:rFonts w:ascii="Bell MT" w:hAnsi="Bell MT"/>
+        </w:rPr>
+        <w:t xml:space="preserve"> message </w:t>
+      </w:r>
+      <w:r>
+        <w:rPr>
+          <w:rFonts w:ascii="Bell MT" w:hAnsi="Bell MT"/>
+        </w:rPr>
+        <w:t xml:space="preserve">even in the cases of </w:t>
+      </w:r>
+      <w:r>
+        <w:rPr>
+          <w:rFonts w:ascii="Bell MT" w:hAnsi="Bell MT"/>
+        </w:rPr>
+        <w:t xml:space="preserve">having </w:t>
+      </w:r>
+      <w:r>
+        <w:rPr>
+          <w:rFonts w:ascii="Bell MT" w:hAnsi="Bell MT"/>
+        </w:rPr>
+        <w:t>no mobile service in order to comply with the concept of fall-back mechanism.</w:t>
+      </w:r>
+    </w:p>
+    <w:p>
+      <w:pPr>
+        <w:jc w:val="both"/>
+        <w:rPr>
+          <w:rFonts w:ascii="Bell MT" w:hAnsi="Bell MT"/>
+        </w:rPr>
+      </w:pPr>
+    </w:p>
+    <w:p>
+      <w:pPr>
+        <w:jc w:val="both"/>
+        <w:rPr>
+          <w:rFonts w:ascii="Bell MT" w:hAnsi="Bell MT"/>
+        </w:rPr>
+      </w:pPr>
+    </w:p>
+    <w:p>
+      <w:pPr>
+        <w:jc w:val="both"/>
         <w:rPr>
           <w:rFonts w:ascii="Bell MT" w:hAnsi="Bell MT"/>
         </w:rPr>
@@ -1165,7 +1152,135 @@
           <w:sz w:val="40"/>
           <w:szCs w:val="36"/>
         </w:rPr>
+        <w:lastRenderedPageBreak/>
         <w:t>Ahmet Ince</w:t>
+      </w:r>
+    </w:p>
+    <w:p>
+      <w:pPr>
+        <w:pStyle w:val="Heading1"/>
+        <w:jc w:val="center"/>
+      </w:pPr>
+      <w:r>
+        <w:t>Open-Source Projects</w:t>
+      </w:r>
+    </w:p>
+    <w:p>
+      <w:pPr>
+        <w:pStyle w:val="Subtitle"/>
+      </w:pPr>
+      <w:r>
+        <w:t>Desktop</w:t>
+      </w:r>
+      <w:r>
+        <w:t xml:space="preserve"> Application in </w:t>
+      </w:r>
+      <w:r>
+        <w:t>C#</w:t>
+      </w:r>
+      <w:r>
+        <w:t xml:space="preserve"> – Calorie Counter with Nutrition </w:t>
+      </w:r>
+      <w:r>
+        <w:t>Facts</w:t>
+      </w:r>
+    </w:p>
+    <w:p>
+      <w:pPr>
+        <w:rPr>
+          <w:i/>
+        </w:rPr>
+      </w:pPr>
+      <w:r>
+        <w:rPr>
+          <w:i/>
+        </w:rPr>
+        <w:t>https://github.com/Legacy07/Nutrition-Facts</w:t>
+      </w:r>
+    </w:p>
+    <w:p>
+      <w:pPr>
+        <w:pStyle w:val="ListParagraph"/>
+        <w:numPr>
+          <w:ilvl w:val="0"/>
+          <w:numId w:val="9"/>
+        </w:numPr>
+        <w:rPr>
+          <w:rFonts w:ascii="Bell MT" w:hAnsi="Bell MT"/>
+        </w:rPr>
+      </w:pPr>
+      <w:r>
+        <w:rPr>
+          <w:rFonts w:ascii="Bell MT" w:hAnsi="Bell MT"/>
+        </w:rPr>
+        <w:t xml:space="preserve">A simple food diary with macros tracking including graphical form of data. </w:t>
+      </w:r>
+    </w:p>
+    <w:p>
+      <w:pPr>
+        <w:rPr>
+          <w:rFonts w:ascii="Bell MT" w:hAnsi="Bell MT"/>
+        </w:rPr>
+      </w:pPr>
+    </w:p>
+    <w:p>
+      <w:pPr>
+        <w:pStyle w:val="Subtitle"/>
+      </w:pPr>
+      <w:r>
+        <w:t>Website in HTML&amp;CSS</w:t>
+      </w:r>
+      <w:r>
+        <w:t xml:space="preserve"> – </w:t>
+      </w:r>
+      <w:r>
+        <w:t>Personal Website</w:t>
+      </w:r>
+    </w:p>
+    <w:p>
+      <w:pPr>
+        <w:rPr>
+          <w:i/>
+        </w:rPr>
+      </w:pPr>
+      <w:r>
+        <w:rPr>
+          <w:i/>
+        </w:rPr>
+        <w:t>https://github.com/Legacy07/Personal-Website</w:t>
+      </w:r>
+    </w:p>
+    <w:p>
+      <w:pPr>
+        <w:pStyle w:val="ListParagraph"/>
+        <w:numPr>
+          <w:ilvl w:val="0"/>
+          <w:numId w:val="9"/>
+        </w:numPr>
+        <w:rPr>
+          <w:rFonts w:ascii="Bell MT" w:hAnsi="Bell MT"/>
+        </w:rPr>
+      </w:pPr>
+      <w:r>
+        <w:rPr>
+          <w:rFonts w:ascii="Bell MT" w:hAnsi="Bell MT"/>
+        </w:rPr>
+        <w:t>Online portfolio showcasing the projects that I’ve worked on.</w:t>
+      </w:r>
+    </w:p>
+    <w:p>
+      <w:pPr>
+        <w:pStyle w:val="ListParagraph"/>
+        <w:numPr>
+          <w:ilvl w:val="0"/>
+          <w:numId w:val="9"/>
+        </w:numPr>
+      </w:pPr>
+      <w:r>
+        <w:rPr>
+          <w:rFonts w:ascii="Bell MT" w:hAnsi="Bell MT"/>
+        </w:rPr>
+        <w:t xml:space="preserve">Also blog posts are shared. </w:t>
       </w:r>
     </w:p>
     <w:p>
@@ -1272,7 +1387,13 @@
         <w:rPr>
           <w:rFonts w:ascii="Bell MT" w:hAnsi="Bell MT"/>
         </w:rPr>
-        <w:t>, also currently working on third</w:t>
+        <w:t xml:space="preserve">, also currently working on </w:t>
+      </w:r>
+      <w:r>
+        <w:rPr>
+          <w:rFonts w:ascii="Bell MT" w:hAnsi="Bell MT"/>
+        </w:rPr>
+        <w:t>third</w:t>
       </w:r>
       <w:r>
         <w:rPr>
@@ -1348,12 +1469,6 @@
         <w:rPr>
           <w:rFonts w:ascii="Bell MT" w:hAnsi="Bell MT"/>
         </w:rPr>
-        <w:t>X</w:t>
-      </w:r>
-      <w:r>
-        <w:rPr>
-          <w:rFonts w:ascii="Bell MT" w:hAnsi="Bell MT"/>
-        </w:rPr>
         <w:t xml:space="preserve">HTML, PHP, </w:t>
       </w:r>
       <w:r>
@@ -1384,19 +1499,49 @@
         <w:rPr>
           <w:rFonts w:ascii="Bell MT" w:hAnsi="Bell MT"/>
         </w:rPr>
-        <w:t xml:space="preserve">a website using these languages and </w:t>
-      </w:r>
-      <w:r>
-        <w:rPr>
-          <w:rFonts w:ascii="Bell MT" w:hAnsi="Bell MT"/>
-        </w:rPr>
-        <w:t xml:space="preserve">developed my personal website alongside with </w:t>
-      </w:r>
-      <w:r>
-        <w:rPr>
-          <w:rFonts w:ascii="Bell MT" w:hAnsi="Bell MT"/>
-        </w:rPr>
-        <w:t xml:space="preserve">working on creating a </w:t>
+        <w:t xml:space="preserve">a website using these languages </w:t>
+      </w:r>
+      <w:r>
+        <w:rPr>
+          <w:rFonts w:ascii="Bell MT" w:hAnsi="Bell MT"/>
+        </w:rPr>
+        <w:t xml:space="preserve">also </w:t>
+      </w:r>
+      <w:r>
+        <w:rPr>
+          <w:rFonts w:ascii="Bell MT" w:hAnsi="Bell MT"/>
+        </w:rPr>
+        <w:t xml:space="preserve">developed </w:t>
+      </w:r>
+      <w:r>
+        <w:rPr>
+          <w:rFonts w:ascii="Bell MT" w:hAnsi="Bell MT"/>
+        </w:rPr>
+        <w:t>a</w:t>
+      </w:r>
+      <w:r>
+        <w:rPr>
+          <w:rFonts w:ascii="Bell MT" w:hAnsi="Bell MT"/>
+        </w:rPr>
+        <w:t xml:space="preserve"> </w:t>
+      </w:r>
+      <w:r>
+        <w:rPr>
+          <w:rFonts w:ascii="Bell MT" w:hAnsi="Bell MT"/>
+        </w:rPr>
+        <w:t>personal website alongside with</w:t>
+      </w:r>
+      <w:r>
+        <w:rPr>
+          <w:rFonts w:ascii="Bell MT" w:hAnsi="Bell MT"/>
+        </w:rPr>
+        <w:t xml:space="preserve"> </w:t>
+      </w:r>
+      <w:r>
+        <w:rPr>
+          <w:rFonts w:ascii="Bell MT" w:hAnsi="Bell MT"/>
+        </w:rPr>
+        <w:t xml:space="preserve">a </w:t>
       </w:r>
       <w:r>
         <w:rPr>
@@ -1727,7 +1872,15 @@
           <w:rFonts w:ascii="Bell MT" w:hAnsi="Bell MT" w:cs="Arial"/>
           <w:szCs w:val="20"/>
         </w:rPr>
-        <w:t xml:space="preserve">ology and world news with the help of </w:t>
+        <w:t xml:space="preserve">ology and world news with the help </w:t>
+      </w:r>
+      <w:r>
+        <w:rPr>
+          <w:rFonts w:ascii="Bell MT" w:hAnsi="Bell MT" w:cs="Arial"/>
+          <w:szCs w:val="20"/>
+        </w:rPr>
+        <w:lastRenderedPageBreak/>
+        <w:t xml:space="preserve">of </w:t>
       </w:r>
       <w:r>
         <w:rPr>
@@ -2074,7 +2227,7 @@
         <w:rFonts w:ascii="Bell MT" w:eastAsia="Arial Unicode MS" w:hAnsi="Bell MT" w:cs="Times New Roman" w:hint="default"/>
       </w:rPr>
     </w:lvl>
-    <w:lvl w:ilvl="1" w:tplc="08090003" w:tentative="1">
+    <w:lvl w:ilvl="1" w:tplc="08090003">
       <w:start w:val="1"/>
       <w:numFmt w:val="bullet"/>
       <w:lvlText w:val="o"/>
@@ -3866,7 +4019,7 @@
 </file>
 
 <file path=customXml/itemProps1.xml><?xml version="1.0" encoding="utf-8"?>
-<ds:datastoreItem xmlns:ds="http://schemas.openxmlformats.org/officeDocument/2006/customXml" ds:itemID="{0A251B7D-4BEB-45A2-98A9-E02C867095AA}">
+<ds:datastoreItem xmlns:ds="http://schemas.openxmlformats.org/officeDocument/2006/customXml" ds:itemID="{C1592F90-D8C3-4054-AF14-C689222E3136}">
   <ds:schemaRefs>
     <ds:schemaRef ds:uri="http://schemas.openxmlformats.org/officeDocument/2006/bibliography"/>
   </ds:schemaRefs>

</xml_diff>